<commit_message>
add Mono.Data.Sqlite plugin to develop database
</commit_message>
<xml_diff>
--- a/WorkDatas/Reflexions.docx
+++ b/WorkDatas/Reflexions.docx
@@ -231,10 +231,7 @@
           <w:tcPr>
             <w:tcW w:w="1221" w:type="dxa"/>
           </w:tcPr>
-          <w:p>
-            <w:bookmarkStart w:id="0" w:name="_GoBack"/>
-            <w:bookmarkEnd w:id="0"/>
-          </w:p>
+          <w:p/>
         </w:tc>
         <w:tc>
           <w:tcPr>
@@ -394,7 +391,7 @@
           <w:rFonts w:eastAsia="Times New Roman" w:cs="Consolas"/>
           <w:sz w:val="20"/>
           <w:szCs w:val="20"/>
-          <w:lang w:val="en-US" w:eastAsia="fr-FR"/>
+          <w:lang w:eastAsia="fr-FR"/>
         </w:rPr>
       </w:pPr>
     </w:p>
@@ -923,24 +920,6 @@
     </w:p>
     <w:p>
       <w:pPr>
-        <w:pStyle w:val="Titre1"/>
-        <w:rPr>
-          <w:rFonts w:asciiTheme="minorHAnsi" w:hAnsiTheme="minorHAnsi"/>
-          <w:color w:val="auto"/>
-          <w:u w:val="single"/>
-        </w:rPr>
-      </w:pPr>
-      <w:r>
-        <w:rPr>
-          <w:rFonts w:asciiTheme="minorHAnsi" w:hAnsiTheme="minorHAnsi"/>
-          <w:color w:val="auto"/>
-          <w:u w:val="single"/>
-        </w:rPr>
-        <w:t>Checkpoints</w:t>
-      </w:r>
-    </w:p>
-    <w:p>
-      <w:pPr>
         <w:shd w:val="clear" w:color="auto" w:fill="FFFFFF"/>
         <w:tabs>
           <w:tab w:val="left" w:pos="916"/>
@@ -968,44 +947,6 @@
           <w:lang w:eastAsia="fr-FR"/>
         </w:rPr>
       </w:pPr>
-      <w:r>
-        <w:rPr>
-          <w:rFonts w:eastAsia="Times New Roman" w:cs="Consolas"/>
-          <w:sz w:val="20"/>
-          <w:szCs w:val="20"/>
-          <w:lang w:eastAsia="fr-FR"/>
-        </w:rPr>
-        <w:t xml:space="preserve">Pour simplifier la sauvegarde, </w:t>
-      </w:r>
-      <w:r>
-        <w:rPr>
-          <w:rFonts w:eastAsia="Times New Roman" w:cs="Consolas"/>
-          <w:sz w:val="20"/>
-          <w:szCs w:val="20"/>
-          <w:lang w:eastAsia="fr-FR"/>
-        </w:rPr>
-        <w:t xml:space="preserve">pour ne pas avoir à sauver les </w:t>
-      </w:r>
-      <w:proofErr w:type="spellStart"/>
-      <w:r>
-        <w:rPr>
-          <w:rFonts w:eastAsia="Times New Roman" w:cs="Consolas"/>
-          <w:sz w:val="20"/>
-          <w:szCs w:val="20"/>
-          <w:lang w:eastAsia="fr-FR"/>
-        </w:rPr>
-        <w:t>MapObjects</w:t>
-      </w:r>
-      <w:proofErr w:type="spellEnd"/>
-      <w:r>
-        <w:rPr>
-          <w:rFonts w:eastAsia="Times New Roman" w:cs="Consolas"/>
-          <w:sz w:val="20"/>
-          <w:szCs w:val="20"/>
-          <w:lang w:eastAsia="fr-FR"/>
-        </w:rPr>
-        <w:t xml:space="preserve">, on ne va pas implémenter les interrupteurs internes. </w:t>
-      </w:r>
     </w:p>
     <w:p>
       <w:pPr>
@@ -1036,6 +977,15 @@
           <w:lang w:eastAsia="fr-FR"/>
         </w:rPr>
       </w:pPr>
+      <w:r>
+        <w:rPr>
+          <w:rFonts w:eastAsia="Times New Roman" w:cs="Consolas"/>
+          <w:sz w:val="20"/>
+          <w:szCs w:val="20"/>
+          <w:lang w:eastAsia="fr-FR"/>
+        </w:rPr>
+        <w:t>La sauvegarde se fera sous forme de Bases de données (BDD) ! Les fichiers seront dupliqués pour chaque sauvegarde.</w:t>
+      </w:r>
     </w:p>
     <w:p>
       <w:pPr>
@@ -1066,6 +1016,113 @@
           <w:lang w:eastAsia="fr-FR"/>
         </w:rPr>
       </w:pPr>
+      <w:r>
+        <w:rPr>
+          <w:rFonts w:eastAsia="Times New Roman" w:cs="Consolas"/>
+          <w:sz w:val="20"/>
+          <w:szCs w:val="20"/>
+          <w:lang w:eastAsia="fr-FR"/>
+        </w:rPr>
+        <w:t>On pourrait même définir une BDD System et une BDD sauvegarde qui communiqueraient les unes entre elles.</w:t>
+      </w:r>
+    </w:p>
+    <w:p>
+      <w:pPr>
+        <w:shd w:val="clear" w:color="auto" w:fill="FFFFFF"/>
+        <w:tabs>
+          <w:tab w:val="left" w:pos="916"/>
+          <w:tab w:val="left" w:pos="1832"/>
+          <w:tab w:val="left" w:pos="2748"/>
+          <w:tab w:val="left" w:pos="3664"/>
+          <w:tab w:val="left" w:pos="4580"/>
+          <w:tab w:val="left" w:pos="5496"/>
+          <w:tab w:val="left" w:pos="6412"/>
+          <w:tab w:val="left" w:pos="7328"/>
+          <w:tab w:val="left" w:pos="8244"/>
+          <w:tab w:val="left" w:pos="9160"/>
+          <w:tab w:val="left" w:pos="10076"/>
+          <w:tab w:val="left" w:pos="10992"/>
+          <w:tab w:val="left" w:pos="11908"/>
+          <w:tab w:val="left" w:pos="12824"/>
+          <w:tab w:val="left" w:pos="13740"/>
+          <w:tab w:val="left" w:pos="14656"/>
+        </w:tabs>
+        <w:spacing w:after="0" w:line="240" w:lineRule="auto"/>
+        <w:rPr>
+          <w:rFonts w:eastAsia="Times New Roman" w:cs="Consolas"/>
+          <w:sz w:val="20"/>
+          <w:szCs w:val="20"/>
+          <w:lang w:eastAsia="fr-FR"/>
+        </w:rPr>
+      </w:pPr>
+      <w:r>
+        <w:rPr>
+          <w:rFonts w:eastAsia="Times New Roman" w:cs="Consolas"/>
+          <w:sz w:val="20"/>
+          <w:szCs w:val="20"/>
+          <w:lang w:eastAsia="fr-FR"/>
+        </w:rPr>
+        <w:t>Dans un premier temps, on ne fait qu’une BDD et on séparera par la suite pour gagner en performances.</w:t>
+      </w:r>
+      <w:bookmarkStart w:id="0" w:name="_GoBack"/>
+      <w:bookmarkEnd w:id="0"/>
+    </w:p>
+    <w:p>
+      <w:pPr>
+        <w:pStyle w:val="Titre1"/>
+        <w:rPr>
+          <w:rFonts w:asciiTheme="minorHAnsi" w:hAnsiTheme="minorHAnsi"/>
+          <w:color w:val="auto"/>
+          <w:u w:val="single"/>
+        </w:rPr>
+      </w:pPr>
+      <w:r>
+        <w:rPr>
+          <w:rFonts w:asciiTheme="minorHAnsi" w:hAnsiTheme="minorHAnsi"/>
+          <w:color w:val="auto"/>
+          <w:u w:val="single"/>
+        </w:rPr>
+        <w:t>Checkpoints</w:t>
+      </w:r>
+    </w:p>
+    <w:p>
+      <w:pPr>
+        <w:shd w:val="clear" w:color="auto" w:fill="FFFFFF"/>
+        <w:tabs>
+          <w:tab w:val="left" w:pos="916"/>
+          <w:tab w:val="left" w:pos="1832"/>
+          <w:tab w:val="left" w:pos="2748"/>
+          <w:tab w:val="left" w:pos="3664"/>
+          <w:tab w:val="left" w:pos="4580"/>
+          <w:tab w:val="left" w:pos="5496"/>
+          <w:tab w:val="left" w:pos="6412"/>
+          <w:tab w:val="left" w:pos="7328"/>
+          <w:tab w:val="left" w:pos="8244"/>
+          <w:tab w:val="left" w:pos="9160"/>
+          <w:tab w:val="left" w:pos="10076"/>
+          <w:tab w:val="left" w:pos="10992"/>
+          <w:tab w:val="left" w:pos="11908"/>
+          <w:tab w:val="left" w:pos="12824"/>
+          <w:tab w:val="left" w:pos="13740"/>
+          <w:tab w:val="left" w:pos="14656"/>
+        </w:tabs>
+        <w:spacing w:after="0" w:line="240" w:lineRule="auto"/>
+        <w:rPr>
+          <w:rFonts w:eastAsia="Times New Roman" w:cs="Consolas"/>
+          <w:sz w:val="20"/>
+          <w:szCs w:val="20"/>
+          <w:lang w:eastAsia="fr-FR"/>
+        </w:rPr>
+      </w:pPr>
+      <w:r>
+        <w:rPr>
+          <w:rFonts w:eastAsia="Times New Roman" w:cs="Consolas"/>
+          <w:sz w:val="20"/>
+          <w:szCs w:val="20"/>
+          <w:lang w:eastAsia="fr-FR"/>
+        </w:rPr>
+        <w:t xml:space="preserve">Pour simplifier la sauvegarde, pour ne pas avoir à sauver les </w:t>
+      </w:r>
       <w:proofErr w:type="spellStart"/>
       <w:r>
         <w:rPr>
@@ -1074,6 +1131,86 @@
           <w:szCs w:val="20"/>
           <w:lang w:eastAsia="fr-FR"/>
         </w:rPr>
+        <w:t>MapObjects</w:t>
+      </w:r>
+      <w:proofErr w:type="spellEnd"/>
+      <w:r>
+        <w:rPr>
+          <w:rFonts w:eastAsia="Times New Roman" w:cs="Consolas"/>
+          <w:sz w:val="20"/>
+          <w:szCs w:val="20"/>
+          <w:lang w:eastAsia="fr-FR"/>
+        </w:rPr>
+        <w:t xml:space="preserve">, on ne va pas implémenter les interrupteurs internes. </w:t>
+      </w:r>
+    </w:p>
+    <w:p>
+      <w:pPr>
+        <w:shd w:val="clear" w:color="auto" w:fill="FFFFFF"/>
+        <w:tabs>
+          <w:tab w:val="left" w:pos="916"/>
+          <w:tab w:val="left" w:pos="1832"/>
+          <w:tab w:val="left" w:pos="2748"/>
+          <w:tab w:val="left" w:pos="3664"/>
+          <w:tab w:val="left" w:pos="4580"/>
+          <w:tab w:val="left" w:pos="5496"/>
+          <w:tab w:val="left" w:pos="6412"/>
+          <w:tab w:val="left" w:pos="7328"/>
+          <w:tab w:val="left" w:pos="8244"/>
+          <w:tab w:val="left" w:pos="9160"/>
+          <w:tab w:val="left" w:pos="10076"/>
+          <w:tab w:val="left" w:pos="10992"/>
+          <w:tab w:val="left" w:pos="11908"/>
+          <w:tab w:val="left" w:pos="12824"/>
+          <w:tab w:val="left" w:pos="13740"/>
+          <w:tab w:val="left" w:pos="14656"/>
+        </w:tabs>
+        <w:spacing w:after="0" w:line="240" w:lineRule="auto"/>
+        <w:rPr>
+          <w:rFonts w:eastAsia="Times New Roman" w:cs="Consolas"/>
+          <w:sz w:val="20"/>
+          <w:szCs w:val="20"/>
+          <w:lang w:eastAsia="fr-FR"/>
+        </w:rPr>
+      </w:pPr>
+    </w:p>
+    <w:p>
+      <w:pPr>
+        <w:shd w:val="clear" w:color="auto" w:fill="FFFFFF"/>
+        <w:tabs>
+          <w:tab w:val="left" w:pos="916"/>
+          <w:tab w:val="left" w:pos="1832"/>
+          <w:tab w:val="left" w:pos="2748"/>
+          <w:tab w:val="left" w:pos="3664"/>
+          <w:tab w:val="left" w:pos="4580"/>
+          <w:tab w:val="left" w:pos="5496"/>
+          <w:tab w:val="left" w:pos="6412"/>
+          <w:tab w:val="left" w:pos="7328"/>
+          <w:tab w:val="left" w:pos="8244"/>
+          <w:tab w:val="left" w:pos="9160"/>
+          <w:tab w:val="left" w:pos="10076"/>
+          <w:tab w:val="left" w:pos="10992"/>
+          <w:tab w:val="left" w:pos="11908"/>
+          <w:tab w:val="left" w:pos="12824"/>
+          <w:tab w:val="left" w:pos="13740"/>
+          <w:tab w:val="left" w:pos="14656"/>
+        </w:tabs>
+        <w:spacing w:after="0" w:line="240" w:lineRule="auto"/>
+        <w:rPr>
+          <w:rFonts w:eastAsia="Times New Roman" w:cs="Consolas"/>
+          <w:sz w:val="20"/>
+          <w:szCs w:val="20"/>
+          <w:lang w:eastAsia="fr-FR"/>
+        </w:rPr>
+      </w:pPr>
+      <w:proofErr w:type="spellStart"/>
+      <w:r>
+        <w:rPr>
+          <w:rFonts w:eastAsia="Times New Roman" w:cs="Consolas"/>
+          <w:sz w:val="20"/>
+          <w:szCs w:val="20"/>
+          <w:lang w:eastAsia="fr-FR"/>
+        </w:rPr>
         <w:t>RPGMaker</w:t>
       </w:r>
       <w:proofErr w:type="spellEnd"/>
@@ -1113,25 +1250,7 @@
           <w:szCs w:val="20"/>
           <w:lang w:eastAsia="fr-FR"/>
         </w:rPr>
-        <w:t xml:space="preserve">« interrupteurs » (qu’on appellera </w:t>
-      </w:r>
-      <w:r>
-        <w:rPr>
-          <w:rFonts w:eastAsia="Times New Roman" w:cs="Consolas"/>
-          <w:sz w:val="20"/>
-          <w:szCs w:val="20"/>
-          <w:lang w:eastAsia="fr-FR"/>
-        </w:rPr>
-        <w:t>Checkpoints</w:t>
-      </w:r>
-      <w:r>
-        <w:rPr>
-          <w:rFonts w:eastAsia="Times New Roman" w:cs="Consolas"/>
-          <w:sz w:val="20"/>
-          <w:szCs w:val="20"/>
-          <w:lang w:eastAsia="fr-FR"/>
-        </w:rPr>
-        <w:t xml:space="preserve">) </w:t>
+        <w:t xml:space="preserve">« interrupteurs » (qu’on appellera Checkpoints) </w:t>
       </w:r>
       <w:r>
         <w:rPr>

</xml_diff>